<commit_message>
Scrum Planning Finished Documents
</commit_message>
<xml_diff>
--- a/Scrum Planning/QS - meetings.docx
+++ b/Scrum Planning/QS - meetings.docx
@@ -1,6 +1,6 @@
 
 <file path=word/document.xml><?xml version="1.0" encoding="utf-8"?>
-<w:document xmlns:wpc="http://schemas.microsoft.com/office/word/2010/wordprocessingCanvas" xmlns:cx="http://schemas.microsoft.com/office/drawing/2014/chartex" xmlns:cx1="http://schemas.microsoft.com/office/drawing/2015/9/8/chartex" xmlns:cx2="http://schemas.microsoft.com/office/drawing/2015/10/21/chartex" xmlns:cx3="http://schemas.microsoft.com/office/drawing/2016/5/9/chartex" xmlns:cx4="http://schemas.microsoft.com/office/drawing/2016/5/10/chartex" xmlns:cx5="http://schemas.microsoft.com/office/drawing/2016/5/11/chartex" xmlns:cx6="http://schemas.microsoft.com/office/drawing/2016/5/12/chartex" xmlns:cx7="http://schemas.microsoft.com/office/drawing/2016/5/13/chartex" xmlns:cx8="http://schemas.microsoft.com/office/drawing/2016/5/14/chartex" xmlns:mc="http://schemas.openxmlformats.org/markup-compatibility/2006" xmlns:aink="http://schemas.microsoft.com/office/drawing/2016/ink" xmlns:am3d="http://schemas.microsoft.com/office/drawing/2017/model3d" xmlns:o="urn:schemas-microsoft-com:office:office" xmlns:oel="http://schemas.microsoft.com/office/2019/extlst" xmlns:r="http://schemas.openxmlformats.org/officeDocument/2006/relationships" xmlns:m="http://schemas.openxmlformats.org/officeDocument/2006/math" xmlns:v="urn:schemas-microsoft-com:vml" xmlns:wp14="http://schemas.microsoft.com/office/word/2010/wordprocessingDrawing" xmlns:wp="http://schemas.openxmlformats.org/drawingml/2006/wordprocessingDrawing" xmlns:w10="urn:schemas-microsoft-com:office:word" xmlns:w="http://schemas.openxmlformats.org/wordprocessingml/2006/main" xmlns:w14="http://schemas.microsoft.com/office/word/2010/wordml" xmlns:w15="http://schemas.microsoft.com/office/word/2012/wordml" xmlns:w16cex="http://schemas.microsoft.com/office/word/2018/wordml/cex" xmlns:w16cid="http://schemas.microsoft.com/office/word/2016/wordml/cid" xmlns:w16="http://schemas.microsoft.com/office/word/2018/wordml" xmlns:w16du="http://schemas.microsoft.com/office/word/2023/wordml/word16du" xmlns:w16sdtdh="http://schemas.microsoft.com/office/word/2020/wordml/sdtdatahash" xmlns:w16se="http://schemas.microsoft.com/office/word/2015/wordml/symex" xmlns:wpg="http://schemas.microsoft.com/office/word/2010/wordprocessingGroup" xmlns:wpi="http://schemas.microsoft.com/office/word/2010/wordprocessingInk" xmlns:wne="http://schemas.microsoft.com/office/word/2006/wordml" xmlns:wps="http://schemas.microsoft.com/office/word/2010/wordprocessingShape" mc:Ignorable="w14 w15 w16se w16cid w16 w16cex w16sdtdh wp14">
+<w:document xmlns:wpc="http://schemas.microsoft.com/office/word/2010/wordprocessingCanvas" xmlns:cx="http://schemas.microsoft.com/office/drawing/2014/chartex" xmlns:cx1="http://schemas.microsoft.com/office/drawing/2015/9/8/chartex" xmlns:cx2="http://schemas.microsoft.com/office/drawing/2015/10/21/chartex" xmlns:cx3="http://schemas.microsoft.com/office/drawing/2016/5/9/chartex" xmlns:cx4="http://schemas.microsoft.com/office/drawing/2016/5/10/chartex" xmlns:cx5="http://schemas.microsoft.com/office/drawing/2016/5/11/chartex" xmlns:cx6="http://schemas.microsoft.com/office/drawing/2016/5/12/chartex" xmlns:cx7="http://schemas.microsoft.com/office/drawing/2016/5/13/chartex" xmlns:cx8="http://schemas.microsoft.com/office/drawing/2016/5/14/chartex" xmlns:mc="http://schemas.openxmlformats.org/markup-compatibility/2006" xmlns:aink="http://schemas.microsoft.com/office/drawing/2016/ink" xmlns:am3d="http://schemas.microsoft.com/office/drawing/2017/model3d" xmlns:o="urn:schemas-microsoft-com:office:office" xmlns:oel="http://schemas.microsoft.com/office/2019/extlst" xmlns:r="http://schemas.openxmlformats.org/officeDocument/2006/relationships" xmlns:m="http://schemas.openxmlformats.org/officeDocument/2006/math" xmlns:v="urn:schemas-microsoft-com:vml" xmlns:wp14="http://schemas.microsoft.com/office/word/2010/wordprocessingDrawing" xmlns:wp="http://schemas.openxmlformats.org/drawingml/2006/wordprocessingDrawing" xmlns:w10="urn:schemas-microsoft-com:office:word" xmlns:w="http://schemas.openxmlformats.org/wordprocessingml/2006/main" xmlns:w14="http://schemas.microsoft.com/office/word/2010/wordml" xmlns:w15="http://schemas.microsoft.com/office/word/2012/wordml" xmlns:w16cex="http://schemas.microsoft.com/office/word/2018/wordml/cex" xmlns:w16cid="http://schemas.microsoft.com/office/word/2016/wordml/cid" xmlns:w16="http://schemas.microsoft.com/office/word/2018/wordml" xmlns:w16sdtdh="http://schemas.microsoft.com/office/word/2020/wordml/sdtdatahash" xmlns:w16se="http://schemas.microsoft.com/office/word/2015/wordml/symex" xmlns:wpg="http://schemas.microsoft.com/office/word/2010/wordprocessingGroup" xmlns:wpi="http://schemas.microsoft.com/office/word/2010/wordprocessingInk" xmlns:wne="http://schemas.microsoft.com/office/word/2006/wordml" xmlns:wps="http://schemas.microsoft.com/office/word/2010/wordprocessingShape" mc:Ignorable="w14 w15 w16se w16cid w16 w16cex w16sdtdh wp14">
   <w:body>
     <w:p>
       <w:pPr>
@@ -31,22 +31,66 @@
       </w:r>
     </w:p>
     <w:p>
-      <w:r>
+      <w:pPr>
+        <w:rPr>
+          <w:lang w:val="en-GB"/>
+        </w:rPr>
+      </w:pPr>
+      <w:r>
+        <w:rPr>
+          <w:lang w:val="en-GB"/>
+        </w:rPr>
         <w:t xml:space="preserve">Fontys Q4.2 24.03.2023 10:00 </w:t>
       </w:r>
     </w:p>
     <w:p>
       <w:pPr>
         <w:pStyle w:val="Nagwek2"/>
-      </w:pPr>
-      <w:r>
+        <w:rPr>
+          <w:lang w:val="en-GB"/>
+        </w:rPr>
+      </w:pPr>
+      <w:r>
+        <w:rPr>
+          <w:lang w:val="en-GB"/>
+        </w:rPr>
         <w:t xml:space="preserve">Participants: </w:t>
       </w:r>
     </w:p>
     <w:p>
-      <w:r>
-        <w:t>Grzegorz Malisz, Michał Raczkowski</w:t>
-      </w:r>
+      <w:pPr>
+        <w:rPr>
+          <w:lang w:val="en-GB"/>
+        </w:rPr>
+      </w:pPr>
+      <w:r>
+        <w:rPr>
+          <w:lang w:val="en-GB"/>
+        </w:rPr>
+        <w:t xml:space="preserve">Grzegorz Malisz, </w:t>
+      </w:r>
+      <w:proofErr w:type="spellStart"/>
+      <w:r>
+        <w:rPr>
+          <w:lang w:val="en-GB"/>
+        </w:rPr>
+        <w:t>Michał</w:t>
+      </w:r>
+      <w:proofErr w:type="spellEnd"/>
+      <w:r>
+        <w:rPr>
+          <w:lang w:val="en-GB"/>
+        </w:rPr>
+        <w:t xml:space="preserve"> </w:t>
+      </w:r>
+      <w:proofErr w:type="spellStart"/>
+      <w:r>
+        <w:rPr>
+          <w:lang w:val="en-GB"/>
+        </w:rPr>
+        <w:t>Raczkowski</w:t>
+      </w:r>
+      <w:proofErr w:type="spellEnd"/>
     </w:p>
     <w:p>
       <w:pPr>
@@ -416,22 +460,66 @@
       </w:r>
     </w:p>
     <w:p>
-      <w:r>
+      <w:pPr>
+        <w:rPr>
+          <w:lang w:val="en-GB"/>
+        </w:rPr>
+      </w:pPr>
+      <w:r>
+        <w:rPr>
+          <w:lang w:val="en-GB"/>
+        </w:rPr>
         <w:t xml:space="preserve">Fontys Q4.2 03.04.2023 12:00 </w:t>
       </w:r>
     </w:p>
     <w:p>
       <w:pPr>
         <w:pStyle w:val="Nagwek2"/>
-      </w:pPr>
-      <w:r>
+        <w:rPr>
+          <w:lang w:val="en-GB"/>
+        </w:rPr>
+      </w:pPr>
+      <w:r>
+        <w:rPr>
+          <w:lang w:val="en-GB"/>
+        </w:rPr>
         <w:t xml:space="preserve">Participants: </w:t>
       </w:r>
     </w:p>
     <w:p>
-      <w:r>
-        <w:t>Grzegorz Malisz, Michał Raczkowski</w:t>
-      </w:r>
+      <w:pPr>
+        <w:rPr>
+          <w:lang w:val="en-GB"/>
+        </w:rPr>
+      </w:pPr>
+      <w:r>
+        <w:rPr>
+          <w:lang w:val="en-GB"/>
+        </w:rPr>
+        <w:t xml:space="preserve">Grzegorz Malisz, </w:t>
+      </w:r>
+      <w:proofErr w:type="spellStart"/>
+      <w:r>
+        <w:rPr>
+          <w:lang w:val="en-GB"/>
+        </w:rPr>
+        <w:t>Michał</w:t>
+      </w:r>
+      <w:proofErr w:type="spellEnd"/>
+      <w:r>
+        <w:rPr>
+          <w:lang w:val="en-GB"/>
+        </w:rPr>
+        <w:t xml:space="preserve"> </w:t>
+      </w:r>
+      <w:proofErr w:type="spellStart"/>
+      <w:r>
+        <w:rPr>
+          <w:lang w:val="en-GB"/>
+        </w:rPr>
+        <w:t>Raczkowski</w:t>
+      </w:r>
+      <w:proofErr w:type="spellEnd"/>
     </w:p>
     <w:p>
       <w:pPr>
@@ -777,22 +865,66 @@
       </w:r>
     </w:p>
     <w:p>
-      <w:r>
+      <w:pPr>
+        <w:rPr>
+          <w:lang w:val="en-GB"/>
+        </w:rPr>
+      </w:pPr>
+      <w:r>
+        <w:rPr>
+          <w:lang w:val="en-GB"/>
+        </w:rPr>
         <w:t xml:space="preserve">Fontys Q4.2 17.04.2023 12:00 </w:t>
       </w:r>
     </w:p>
     <w:p>
       <w:pPr>
         <w:pStyle w:val="Nagwek2"/>
-      </w:pPr>
-      <w:r>
+        <w:rPr>
+          <w:lang w:val="en-GB"/>
+        </w:rPr>
+      </w:pPr>
+      <w:r>
+        <w:rPr>
+          <w:lang w:val="en-GB"/>
+        </w:rPr>
         <w:t xml:space="preserve">Participants: </w:t>
       </w:r>
     </w:p>
     <w:p>
-      <w:r>
-        <w:t>Grzegorz Malisz, Michał Raczkowski</w:t>
-      </w:r>
+      <w:pPr>
+        <w:rPr>
+          <w:lang w:val="en-GB"/>
+        </w:rPr>
+      </w:pPr>
+      <w:r>
+        <w:rPr>
+          <w:lang w:val="en-GB"/>
+        </w:rPr>
+        <w:t xml:space="preserve">Grzegorz Malisz, </w:t>
+      </w:r>
+      <w:proofErr w:type="spellStart"/>
+      <w:r>
+        <w:rPr>
+          <w:lang w:val="en-GB"/>
+        </w:rPr>
+        <w:t>Michał</w:t>
+      </w:r>
+      <w:proofErr w:type="spellEnd"/>
+      <w:r>
+        <w:rPr>
+          <w:lang w:val="en-GB"/>
+        </w:rPr>
+        <w:t xml:space="preserve"> </w:t>
+      </w:r>
+      <w:proofErr w:type="spellStart"/>
+      <w:r>
+        <w:rPr>
+          <w:lang w:val="en-GB"/>
+        </w:rPr>
+        <w:t>Raczkowski</w:t>
+      </w:r>
+      <w:proofErr w:type="spellEnd"/>
     </w:p>
     <w:p>
       <w:pPr>
@@ -905,12 +1037,14 @@
           <w:lang w:val="en-GB"/>
         </w:rPr>
       </w:pPr>
+      <w:proofErr w:type="spellStart"/>
       <w:r>
         <w:rPr>
           <w:lang w:val="en-GB"/>
         </w:rPr>
         <w:t>GraphQL</w:t>
       </w:r>
+      <w:proofErr w:type="spellEnd"/>
     </w:p>
     <w:p>
       <w:pPr>
@@ -1036,22 +1170,66 @@
       </w:r>
     </w:p>
     <w:p>
-      <w:r>
+      <w:pPr>
+        <w:rPr>
+          <w:lang w:val="en-GB"/>
+        </w:rPr>
+      </w:pPr>
+      <w:r>
+        <w:rPr>
+          <w:lang w:val="en-GB"/>
+        </w:rPr>
         <w:t xml:space="preserve">Online 19.04.2023 12:00 </w:t>
       </w:r>
     </w:p>
     <w:p>
       <w:pPr>
         <w:pStyle w:val="Nagwek2"/>
-      </w:pPr>
-      <w:r>
+        <w:rPr>
+          <w:lang w:val="en-GB"/>
+        </w:rPr>
+      </w:pPr>
+      <w:r>
+        <w:rPr>
+          <w:lang w:val="en-GB"/>
+        </w:rPr>
         <w:t>Participants:</w:t>
       </w:r>
     </w:p>
     <w:p>
-      <w:r>
-        <w:t>Grzegorz Malisz, Michał Raczkowski</w:t>
-      </w:r>
+      <w:pPr>
+        <w:rPr>
+          <w:lang w:val="en-GB"/>
+        </w:rPr>
+      </w:pPr>
+      <w:r>
+        <w:rPr>
+          <w:lang w:val="en-GB"/>
+        </w:rPr>
+        <w:t xml:space="preserve">Grzegorz Malisz, </w:t>
+      </w:r>
+      <w:proofErr w:type="spellStart"/>
+      <w:r>
+        <w:rPr>
+          <w:lang w:val="en-GB"/>
+        </w:rPr>
+        <w:t>Michał</w:t>
+      </w:r>
+      <w:proofErr w:type="spellEnd"/>
+      <w:r>
+        <w:rPr>
+          <w:lang w:val="en-GB"/>
+        </w:rPr>
+        <w:t xml:space="preserve"> </w:t>
+      </w:r>
+      <w:proofErr w:type="spellStart"/>
+      <w:r>
+        <w:rPr>
+          <w:lang w:val="en-GB"/>
+        </w:rPr>
+        <w:t>Raczkowski</w:t>
+      </w:r>
+      <w:proofErr w:type="spellEnd"/>
     </w:p>
     <w:p>
       <w:pPr>
@@ -1288,34 +1466,90 @@
       </w:r>
     </w:p>
     <w:p>
-      <w:r>
+      <w:pPr>
+        <w:rPr>
+          <w:lang w:val="en-GB"/>
+        </w:rPr>
+      </w:pPr>
+      <w:r>
+        <w:rPr>
+          <w:lang w:val="en-GB"/>
+        </w:rPr>
         <w:t xml:space="preserve">Fontys </w:t>
       </w:r>
       <w:r>
+        <w:rPr>
+          <w:lang w:val="en-GB"/>
+        </w:rPr>
         <w:t>T</w:t>
       </w:r>
       <w:r>
+        <w:rPr>
+          <w:lang w:val="en-GB"/>
+        </w:rPr>
         <w:t xml:space="preserve">Q4.2 </w:t>
       </w:r>
       <w:r>
+        <w:rPr>
+          <w:lang w:val="en-GB"/>
+        </w:rPr>
         <w:t>08.05</w:t>
       </w:r>
       <w:r>
+        <w:rPr>
+          <w:lang w:val="en-GB"/>
+        </w:rPr>
         <w:t xml:space="preserve">.2023 12:00 </w:t>
       </w:r>
     </w:p>
     <w:p>
       <w:pPr>
         <w:pStyle w:val="Nagwek2"/>
-      </w:pPr>
-      <w:r>
+        <w:rPr>
+          <w:lang w:val="en-GB"/>
+        </w:rPr>
+      </w:pPr>
+      <w:r>
+        <w:rPr>
+          <w:lang w:val="en-GB"/>
+        </w:rPr>
         <w:t xml:space="preserve">Participants: </w:t>
       </w:r>
     </w:p>
     <w:p>
-      <w:r>
-        <w:t>Grzegorz Malisz, Michał Raczkowski</w:t>
-      </w:r>
+      <w:pPr>
+        <w:rPr>
+          <w:lang w:val="en-GB"/>
+        </w:rPr>
+      </w:pPr>
+      <w:r>
+        <w:rPr>
+          <w:lang w:val="en-GB"/>
+        </w:rPr>
+        <w:t xml:space="preserve">Grzegorz Malisz, </w:t>
+      </w:r>
+      <w:proofErr w:type="spellStart"/>
+      <w:r>
+        <w:rPr>
+          <w:lang w:val="en-GB"/>
+        </w:rPr>
+        <w:t>Michał</w:t>
+      </w:r>
+      <w:proofErr w:type="spellEnd"/>
+      <w:r>
+        <w:rPr>
+          <w:lang w:val="en-GB"/>
+        </w:rPr>
+        <w:t xml:space="preserve"> </w:t>
+      </w:r>
+      <w:proofErr w:type="spellStart"/>
+      <w:r>
+        <w:rPr>
+          <w:lang w:val="en-GB"/>
+        </w:rPr>
+        <w:t>Raczkowski</w:t>
+      </w:r>
+      <w:proofErr w:type="spellEnd"/>
     </w:p>
     <w:p>
       <w:pPr>
@@ -1703,8 +1937,30 @@
         <w:rPr>
           <w:lang w:val="en-GB"/>
         </w:rPr>
-        <w:t>Grzegorz Malisz, Michał Raczkowski</w:t>
-      </w:r>
+        <w:t xml:space="preserve">Grzegorz Malisz, </w:t>
+      </w:r>
+      <w:proofErr w:type="spellStart"/>
+      <w:r>
+        <w:rPr>
+          <w:lang w:val="en-GB"/>
+        </w:rPr>
+        <w:t>Michał</w:t>
+      </w:r>
+      <w:proofErr w:type="spellEnd"/>
+      <w:r>
+        <w:rPr>
+          <w:lang w:val="en-GB"/>
+        </w:rPr>
+        <w:t xml:space="preserve"> </w:t>
+      </w:r>
+      <w:proofErr w:type="spellStart"/>
+      <w:r>
+        <w:rPr>
+          <w:lang w:val="en-GB"/>
+        </w:rPr>
+        <w:t>Raczkowski</w:t>
+      </w:r>
+      <w:proofErr w:type="spellEnd"/>
     </w:p>
     <w:p>
       <w:pPr>
@@ -1990,8 +2246,30 @@
         <w:rPr>
           <w:lang w:val="en-GB"/>
         </w:rPr>
-        <w:t>Grzegorz Malisz, Michał Raczkowski</w:t>
-      </w:r>
+        <w:t xml:space="preserve">Grzegorz Malisz, </w:t>
+      </w:r>
+      <w:proofErr w:type="spellStart"/>
+      <w:r>
+        <w:rPr>
+          <w:lang w:val="en-GB"/>
+        </w:rPr>
+        <w:t>Michał</w:t>
+      </w:r>
+      <w:proofErr w:type="spellEnd"/>
+      <w:r>
+        <w:rPr>
+          <w:lang w:val="en-GB"/>
+        </w:rPr>
+        <w:t xml:space="preserve"> </w:t>
+      </w:r>
+      <w:proofErr w:type="spellStart"/>
+      <w:r>
+        <w:rPr>
+          <w:lang w:val="en-GB"/>
+        </w:rPr>
+        <w:t>Raczkowski</w:t>
+      </w:r>
+      <w:proofErr w:type="spellEnd"/>
     </w:p>
     <w:p>
       <w:pPr>
@@ -2331,8 +2609,30 @@
         <w:rPr>
           <w:lang w:val="en-GB"/>
         </w:rPr>
-        <w:t>Grzegorz Malisz, Michał Raczkowski</w:t>
-      </w:r>
+        <w:t xml:space="preserve">Grzegorz Malisz, </w:t>
+      </w:r>
+      <w:proofErr w:type="spellStart"/>
+      <w:r>
+        <w:rPr>
+          <w:lang w:val="en-GB"/>
+        </w:rPr>
+        <w:t>Michał</w:t>
+      </w:r>
+      <w:proofErr w:type="spellEnd"/>
+      <w:r>
+        <w:rPr>
+          <w:lang w:val="en-GB"/>
+        </w:rPr>
+        <w:t xml:space="preserve"> </w:t>
+      </w:r>
+      <w:proofErr w:type="spellStart"/>
+      <w:r>
+        <w:rPr>
+          <w:lang w:val="en-GB"/>
+        </w:rPr>
+        <w:t>Raczkowski</w:t>
+      </w:r>
+      <w:proofErr w:type="spellEnd"/>
     </w:p>
     <w:p>
       <w:pPr>
@@ -2756,8 +3056,30 @@
         <w:rPr>
           <w:lang w:val="en-GB"/>
         </w:rPr>
-        <w:t>Grzegorz Malisz, Michał Raczkowski</w:t>
-      </w:r>
+        <w:t xml:space="preserve">Grzegorz Malisz, </w:t>
+      </w:r>
+      <w:proofErr w:type="spellStart"/>
+      <w:r>
+        <w:rPr>
+          <w:lang w:val="en-GB"/>
+        </w:rPr>
+        <w:t>Michał</w:t>
+      </w:r>
+      <w:proofErr w:type="spellEnd"/>
+      <w:r>
+        <w:rPr>
+          <w:lang w:val="en-GB"/>
+        </w:rPr>
+        <w:t xml:space="preserve"> </w:t>
+      </w:r>
+      <w:proofErr w:type="spellStart"/>
+      <w:r>
+        <w:rPr>
+          <w:lang w:val="en-GB"/>
+        </w:rPr>
+        <w:t>Raczkowski</w:t>
+      </w:r>
+      <w:proofErr w:type="spellEnd"/>
     </w:p>
     <w:p>
       <w:pPr>
@@ -2916,13 +3238,7 @@
         <w:rPr>
           <w:lang w:val="en-GB"/>
         </w:rPr>
-        <w:t>Analyse Microservice</w:t>
-      </w:r>
-      <w:r>
-        <w:rPr>
-          <w:lang w:val="en-GB"/>
-        </w:rPr>
-        <w:t xml:space="preserve"> Reports</w:t>
+        <w:t>Analyse Microservice Reports</w:t>
       </w:r>
     </w:p>
     <w:p>
@@ -3085,22 +3401,66 @@
       </w:r>
     </w:p>
     <w:p>
-      <w:r>
+      <w:pPr>
+        <w:rPr>
+          <w:lang w:val="en-GB"/>
+        </w:rPr>
+      </w:pPr>
+      <w:r>
+        <w:rPr>
+          <w:lang w:val="en-GB"/>
+        </w:rPr>
         <w:t xml:space="preserve">Fontys TQ4.2 .2023 12:00 </w:t>
       </w:r>
     </w:p>
     <w:p>
       <w:pPr>
         <w:pStyle w:val="Nagwek2"/>
-      </w:pPr>
-      <w:r>
+        <w:rPr>
+          <w:lang w:val="en-GB"/>
+        </w:rPr>
+      </w:pPr>
+      <w:r>
+        <w:rPr>
+          <w:lang w:val="en-GB"/>
+        </w:rPr>
         <w:t xml:space="preserve">Participants: </w:t>
       </w:r>
     </w:p>
     <w:p>
-      <w:r>
-        <w:t>Grzegorz Malisz, Michał Raczkowski</w:t>
-      </w:r>
+      <w:pPr>
+        <w:rPr>
+          <w:lang w:val="en-GB"/>
+        </w:rPr>
+      </w:pPr>
+      <w:r>
+        <w:rPr>
+          <w:lang w:val="en-GB"/>
+        </w:rPr>
+        <w:t xml:space="preserve">Grzegorz Malisz, </w:t>
+      </w:r>
+      <w:proofErr w:type="spellStart"/>
+      <w:r>
+        <w:rPr>
+          <w:lang w:val="en-GB"/>
+        </w:rPr>
+        <w:t>Michał</w:t>
+      </w:r>
+      <w:proofErr w:type="spellEnd"/>
+      <w:r>
+        <w:rPr>
+          <w:lang w:val="en-GB"/>
+        </w:rPr>
+        <w:t xml:space="preserve"> </w:t>
+      </w:r>
+      <w:proofErr w:type="spellStart"/>
+      <w:r>
+        <w:rPr>
+          <w:lang w:val="en-GB"/>
+        </w:rPr>
+        <w:t>Raczkowski</w:t>
+      </w:r>
+      <w:proofErr w:type="spellEnd"/>
     </w:p>
     <w:p>
       <w:pPr>
@@ -3127,6 +3487,66 @@
           <w:lang w:val="en-GB"/>
         </w:rPr>
       </w:pPr>
+      <w:r>
+        <w:rPr>
+          <w:lang w:val="en-GB"/>
+        </w:rPr>
+        <w:t>Finishing Dashboard</w:t>
+      </w:r>
+    </w:p>
+    <w:p>
+      <w:pPr>
+        <w:pStyle w:val="Akapitzlist"/>
+        <w:numPr>
+          <w:ilvl w:val="0"/>
+          <w:numId w:val="1"/>
+        </w:numPr>
+        <w:rPr>
+          <w:lang w:val="en-GB"/>
+        </w:rPr>
+      </w:pPr>
+      <w:r>
+        <w:rPr>
+          <w:lang w:val="en-GB"/>
+        </w:rPr>
+        <w:t>Binding data</w:t>
+      </w:r>
+    </w:p>
+    <w:p>
+      <w:pPr>
+        <w:pStyle w:val="Akapitzlist"/>
+        <w:numPr>
+          <w:ilvl w:val="0"/>
+          <w:numId w:val="1"/>
+        </w:numPr>
+        <w:rPr>
+          <w:lang w:val="en-GB"/>
+        </w:rPr>
+      </w:pPr>
+      <w:r>
+        <w:rPr>
+          <w:lang w:val="en-GB"/>
+        </w:rPr>
+        <w:t>Usability test outcomes</w:t>
+      </w:r>
+    </w:p>
+    <w:p>
+      <w:pPr>
+        <w:pStyle w:val="Akapitzlist"/>
+        <w:numPr>
+          <w:ilvl w:val="0"/>
+          <w:numId w:val="1"/>
+        </w:numPr>
+        <w:rPr>
+          <w:lang w:val="en-GB"/>
+        </w:rPr>
+      </w:pPr>
+      <w:r>
+        <w:rPr>
+          <w:lang w:val="en-GB"/>
+        </w:rPr>
+        <w:t>Reviewing documentation</w:t>
+      </w:r>
     </w:p>
     <w:p>
       <w:pPr>
@@ -3153,6 +3573,48 @@
           <w:lang w:val="en-GB"/>
         </w:rPr>
       </w:pPr>
+      <w:r>
+        <w:rPr>
+          <w:lang w:val="en-GB"/>
+        </w:rPr>
+        <w:t>Implementation of Student required functionalities</w:t>
+      </w:r>
+    </w:p>
+    <w:p>
+      <w:pPr>
+        <w:pStyle w:val="Akapitzlist"/>
+        <w:numPr>
+          <w:ilvl w:val="0"/>
+          <w:numId w:val="1"/>
+        </w:numPr>
+        <w:rPr>
+          <w:lang w:val="en-GB"/>
+        </w:rPr>
+      </w:pPr>
+      <w:r>
+        <w:rPr>
+          <w:lang w:val="en-GB"/>
+        </w:rPr>
+        <w:t>Dashboard task division</w:t>
+      </w:r>
+    </w:p>
+    <w:p>
+      <w:pPr>
+        <w:pStyle w:val="Akapitzlist"/>
+        <w:numPr>
+          <w:ilvl w:val="0"/>
+          <w:numId w:val="1"/>
+        </w:numPr>
+        <w:rPr>
+          <w:lang w:val="en-GB"/>
+        </w:rPr>
+      </w:pPr>
+      <w:r>
+        <w:rPr>
+          <w:lang w:val="en-GB"/>
+        </w:rPr>
+        <w:t>Obsolete Documentation</w:t>
+      </w:r>
     </w:p>
     <w:p>
       <w:pPr>
@@ -3192,20 +3654,96 @@
           <w:lang w:val="en-GB"/>
         </w:rPr>
       </w:pPr>
-    </w:p>
-    <w:p>
-      <w:pPr>
-        <w:rPr>
-          <w:lang w:val="en-GB"/>
-        </w:rPr>
-      </w:pPr>
-    </w:p>
-    <w:p>
-      <w:pPr>
-        <w:rPr>
-          <w:lang w:val="en-GB"/>
-        </w:rPr>
-      </w:pPr>
+      <w:r>
+        <w:rPr>
+          <w:lang w:val="en-GB"/>
+        </w:rPr>
+        <w:t>Changing date</w:t>
+      </w:r>
+    </w:p>
+    <w:p>
+      <w:pPr>
+        <w:pStyle w:val="Akapitzlist"/>
+        <w:numPr>
+          <w:ilvl w:val="0"/>
+          <w:numId w:val="5"/>
+        </w:numPr>
+        <w:rPr>
+          <w:lang w:val="en-GB"/>
+        </w:rPr>
+      </w:pPr>
+      <w:r>
+        <w:rPr>
+          <w:lang w:val="en-GB"/>
+        </w:rPr>
+        <w:t>Dynamic course dropdown for graphs</w:t>
+      </w:r>
+    </w:p>
+    <w:p>
+      <w:pPr>
+        <w:pStyle w:val="Akapitzlist"/>
+        <w:numPr>
+          <w:ilvl w:val="0"/>
+          <w:numId w:val="5"/>
+        </w:numPr>
+        <w:rPr>
+          <w:lang w:val="en-GB"/>
+        </w:rPr>
+      </w:pPr>
+      <w:r>
+        <w:rPr>
+          <w:lang w:val="en-GB"/>
+        </w:rPr>
+        <w:t>Displaying points differently</w:t>
+      </w:r>
+    </w:p>
+    <w:p>
+      <w:pPr>
+        <w:pStyle w:val="Akapitzlist"/>
+        <w:numPr>
+          <w:ilvl w:val="0"/>
+          <w:numId w:val="5"/>
+        </w:numPr>
+        <w:rPr>
+          <w:lang w:val="en-GB"/>
+        </w:rPr>
+      </w:pPr>
+      <w:r>
+        <w:rPr>
+          <w:lang w:val="en-GB"/>
+        </w:rPr>
+        <w:t xml:space="preserve">Colour </w:t>
+      </w:r>
+      <w:r>
+        <w:rPr>
+          <w:lang w:val="en-GB"/>
+        </w:rPr>
+        <w:t>pallet</w:t>
+      </w:r>
+      <w:r>
+        <w:rPr>
+          <w:lang w:val="en-GB"/>
+        </w:rPr>
+        <w:t xml:space="preserve"> to graphs</w:t>
+      </w:r>
+    </w:p>
+    <w:p>
+      <w:pPr>
+        <w:pStyle w:val="Akapitzlist"/>
+        <w:numPr>
+          <w:ilvl w:val="0"/>
+          <w:numId w:val="5"/>
+        </w:numPr>
+        <w:rPr>
+          <w:lang w:val="en-GB"/>
+        </w:rPr>
+      </w:pPr>
+      <w:r>
+        <w:rPr>
+          <w:lang w:val="en-GB"/>
+        </w:rPr>
+        <w:t>Documentation Review</w:t>
+      </w:r>
     </w:p>
     <w:sectPr>
       <w:pgSz w:w="11906" w:h="16838"/>
@@ -3218,7 +3756,7 @@
 </file>
 
 <file path=word/numbering.xml><?xml version="1.0" encoding="utf-8"?>
-<w:numbering xmlns:wpc="http://schemas.microsoft.com/office/word/2010/wordprocessingCanvas" xmlns:cx="http://schemas.microsoft.com/office/drawing/2014/chartex" xmlns:cx1="http://schemas.microsoft.com/office/drawing/2015/9/8/chartex" xmlns:cx2="http://schemas.microsoft.com/office/drawing/2015/10/21/chartex" xmlns:cx3="http://schemas.microsoft.com/office/drawing/2016/5/9/chartex" xmlns:cx4="http://schemas.microsoft.com/office/drawing/2016/5/10/chartex" xmlns:cx5="http://schemas.microsoft.com/office/drawing/2016/5/11/chartex" xmlns:cx6="http://schemas.microsoft.com/office/drawing/2016/5/12/chartex" xmlns:cx7="http://schemas.microsoft.com/office/drawing/2016/5/13/chartex" xmlns:cx8="http://schemas.microsoft.com/office/drawing/2016/5/14/chartex" xmlns:mc="http://schemas.openxmlformats.org/markup-compatibility/2006" xmlns:aink="http://schemas.microsoft.com/office/drawing/2016/ink" xmlns:am3d="http://schemas.microsoft.com/office/drawing/2017/model3d" xmlns:o="urn:schemas-microsoft-com:office:office" xmlns:oel="http://schemas.microsoft.com/office/2019/extlst" xmlns:r="http://schemas.openxmlformats.org/officeDocument/2006/relationships" xmlns:m="http://schemas.openxmlformats.org/officeDocument/2006/math" xmlns:v="urn:schemas-microsoft-com:vml" xmlns:wp14="http://schemas.microsoft.com/office/word/2010/wordprocessingDrawing" xmlns:wp="http://schemas.openxmlformats.org/drawingml/2006/wordprocessingDrawing" xmlns:w10="urn:schemas-microsoft-com:office:word" xmlns:w="http://schemas.openxmlformats.org/wordprocessingml/2006/main" xmlns:w14="http://schemas.microsoft.com/office/word/2010/wordml" xmlns:w15="http://schemas.microsoft.com/office/word/2012/wordml" xmlns:w16cex="http://schemas.microsoft.com/office/word/2018/wordml/cex" xmlns:w16cid="http://schemas.microsoft.com/office/word/2016/wordml/cid" xmlns:w16="http://schemas.microsoft.com/office/word/2018/wordml" xmlns:w16du="http://schemas.microsoft.com/office/word/2023/wordml/word16du" xmlns:w16sdtdh="http://schemas.microsoft.com/office/word/2020/wordml/sdtdatahash" xmlns:w16se="http://schemas.microsoft.com/office/word/2015/wordml/symex" xmlns:wpg="http://schemas.microsoft.com/office/word/2010/wordprocessingGroup" xmlns:wpi="http://schemas.microsoft.com/office/word/2010/wordprocessingInk" xmlns:wne="http://schemas.microsoft.com/office/word/2006/wordml" xmlns:wps="http://schemas.microsoft.com/office/word/2010/wordprocessingShape" mc:Ignorable="w14 w15 w16se w16cid w16 w16cex w16sdtdh wp14">
+<w:numbering xmlns:wpc="http://schemas.microsoft.com/office/word/2010/wordprocessingCanvas" xmlns:cx="http://schemas.microsoft.com/office/drawing/2014/chartex" xmlns:cx1="http://schemas.microsoft.com/office/drawing/2015/9/8/chartex" xmlns:cx2="http://schemas.microsoft.com/office/drawing/2015/10/21/chartex" xmlns:cx3="http://schemas.microsoft.com/office/drawing/2016/5/9/chartex" xmlns:cx4="http://schemas.microsoft.com/office/drawing/2016/5/10/chartex" xmlns:cx5="http://schemas.microsoft.com/office/drawing/2016/5/11/chartex" xmlns:cx6="http://schemas.microsoft.com/office/drawing/2016/5/12/chartex" xmlns:cx7="http://schemas.microsoft.com/office/drawing/2016/5/13/chartex" xmlns:cx8="http://schemas.microsoft.com/office/drawing/2016/5/14/chartex" xmlns:mc="http://schemas.openxmlformats.org/markup-compatibility/2006" xmlns:aink="http://schemas.microsoft.com/office/drawing/2016/ink" xmlns:am3d="http://schemas.microsoft.com/office/drawing/2017/model3d" xmlns:o="urn:schemas-microsoft-com:office:office" xmlns:oel="http://schemas.microsoft.com/office/2019/extlst" xmlns:r="http://schemas.openxmlformats.org/officeDocument/2006/relationships" xmlns:m="http://schemas.openxmlformats.org/officeDocument/2006/math" xmlns:v="urn:schemas-microsoft-com:vml" xmlns:wp14="http://schemas.microsoft.com/office/word/2010/wordprocessingDrawing" xmlns:wp="http://schemas.openxmlformats.org/drawingml/2006/wordprocessingDrawing" xmlns:w10="urn:schemas-microsoft-com:office:word" xmlns:w="http://schemas.openxmlformats.org/wordprocessingml/2006/main" xmlns:w14="http://schemas.microsoft.com/office/word/2010/wordml" xmlns:w15="http://schemas.microsoft.com/office/word/2012/wordml" xmlns:w16cex="http://schemas.microsoft.com/office/word/2018/wordml/cex" xmlns:w16cid="http://schemas.microsoft.com/office/word/2016/wordml/cid" xmlns:w16="http://schemas.microsoft.com/office/word/2018/wordml" xmlns:w16sdtdh="http://schemas.microsoft.com/office/word/2020/wordml/sdtdatahash" xmlns:w16se="http://schemas.microsoft.com/office/word/2015/wordml/symex" xmlns:wpg="http://schemas.microsoft.com/office/word/2010/wordprocessingGroup" xmlns:wpi="http://schemas.microsoft.com/office/word/2010/wordprocessingInk" xmlns:wne="http://schemas.microsoft.com/office/word/2006/wordml" xmlns:wps="http://schemas.microsoft.com/office/word/2010/wordprocessingShape" mc:Ignorable="w14 w15 w16se w16cid w16 w16cex w16sdtdh wp14">
   <w:abstractNum w:abstractNumId="0" w15:restartNumberingAfterBreak="0">
     <w:nsid w:val="0CA24EC4"/>
     <w:multiLevelType w:val="hybridMultilevel"/>

</xml_diff>